<commit_message>
Neue Nummerierung (Kursblok 3)
</commit_message>
<xml_diff>
--- a/src/assets/documents/so3-Uebungsdossier.docx
+++ b/src/assets/documents/so3-Uebungsdossier.docx
@@ -222,7 +222,7 @@
           <w:sz w:val="52"/>
           <w:szCs w:val="52"/>
         </w:rPr>
-        <w:t>2</w:t>
+        <w:t>3</w:t>
       </w:r>
     </w:p>
     <w:p>
@@ -429,8 +429,8 @@
             </w:placeholder>
             <w:showingPlcHdr/>
           </w:sdtPr>
+          <w:sdtEndPr/>
           <w:sdtContent>
-            <w:bookmarkStart w:id="0" w:name="_GoBack" w:displacedByCustomXml="prev"/>
             <w:tc>
               <w:tcPr>
                 <w:tcW w:w="3021" w:type="dxa"/>
@@ -444,7 +444,6 @@
                 </w:r>
               </w:p>
             </w:tc>
-            <w:bookmarkEnd w:id="0" w:displacedByCustomXml="next"/>
           </w:sdtContent>
         </w:sdt>
         <w:sdt>
@@ -455,6 +454,7 @@
             </w:placeholder>
             <w:showingPlcHdr/>
           </w:sdtPr>
+          <w:sdtEndPr/>
           <w:sdtContent>
             <w:tc>
               <w:tcPr>
@@ -497,6 +497,7 @@
             </w:placeholder>
             <w:showingPlcHdr/>
           </w:sdtPr>
+          <w:sdtEndPr/>
           <w:sdtContent>
             <w:tc>
               <w:tcPr>
@@ -521,6 +522,7 @@
             </w:placeholder>
             <w:showingPlcHdr/>
           </w:sdtPr>
+          <w:sdtEndPr/>
           <w:sdtContent>
             <w:tc>
               <w:tcPr>
@@ -570,6 +572,7 @@
             </w:placeholder>
             <w:showingPlcHdr/>
           </w:sdtPr>
+          <w:sdtEndPr/>
           <w:sdtContent>
             <w:tc>
               <w:tcPr>
@@ -594,6 +597,7 @@
             </w:placeholder>
             <w:showingPlcHdr/>
           </w:sdtPr>
+          <w:sdtEndPr/>
           <w:sdtContent>
             <w:tc>
               <w:tcPr>
@@ -643,6 +647,7 @@
             </w:placeholder>
             <w:showingPlcHdr/>
           </w:sdtPr>
+          <w:sdtEndPr/>
           <w:sdtContent>
             <w:tc>
               <w:tcPr>
@@ -667,6 +672,7 @@
             </w:placeholder>
             <w:showingPlcHdr/>
           </w:sdtPr>
+          <w:sdtEndPr/>
           <w:sdtContent>
             <w:tc>
               <w:tcPr>
@@ -720,6 +726,7 @@
             </w:placeholder>
             <w:showingPlcHdr/>
           </w:sdtPr>
+          <w:sdtEndPr/>
           <w:sdtContent>
             <w:tc>
               <w:tcPr>
@@ -744,6 +751,7 @@
             </w:placeholder>
             <w:showingPlcHdr/>
           </w:sdtPr>
+          <w:sdtEndPr/>
           <w:sdtContent>
             <w:tc>
               <w:tcPr>
@@ -778,6 +786,7 @@
         </w:placeholder>
         <w:showingPlcHdr/>
       </w:sdtPr>
+      <w:sdtEndPr/>
       <w:sdtContent>
         <w:p>
           <w:r>
@@ -898,6 +907,7 @@
         </w:placeholder>
         <w:showingPlcHdr/>
       </w:sdtPr>
+      <w:sdtEndPr/>
       <w:sdtContent>
         <w:p>
           <w:r>
@@ -1197,6 +1207,7 @@
         </w:placeholder>
         <w:showingPlcHdr/>
       </w:sdtPr>
+      <w:sdtEndPr/>
       <w:sdtContent>
         <w:p>
           <w:pPr>
@@ -1364,6 +1375,7 @@
         </w:placeholder>
         <w:showingPlcHdr/>
       </w:sdtPr>
+      <w:sdtEndPr/>
       <w:sdtContent>
         <w:p>
           <w:pPr>
@@ -1549,6 +1561,7 @@
         </w:placeholder>
         <w:showingPlcHdr/>
       </w:sdtPr>
+      <w:sdtEndPr/>
       <w:sdtContent>
         <w:p>
           <w:pPr>
@@ -1716,6 +1729,7 @@
           </w:placeholder>
           <w:showingPlcHdr/>
         </w:sdtPr>
+        <w:sdtEndPr/>
         <w:sdtContent>
           <w:r>
             <w:rPr>
@@ -1838,6 +1852,7 @@
         </w:placeholder>
         <w:showingPlcHdr/>
       </w:sdtPr>
+      <w:sdtEndPr/>
       <w:sdtContent>
         <w:p>
           <w:r>
@@ -1954,6 +1969,7 @@
               </w:placeholder>
               <w:showingPlcHdr/>
             </w:sdtPr>
+            <w:sdtEndPr/>
             <w:sdtContent>
               <w:p>
                 <w:r>
@@ -1974,6 +1990,7 @@
             </w:placeholder>
             <w:showingPlcHdr/>
           </w:sdtPr>
+          <w:sdtEndPr/>
           <w:sdtContent>
             <w:tc>
               <w:tcPr>
@@ -2006,6 +2023,7 @@
               </w:placeholder>
               <w:showingPlcHdr/>
             </w:sdtPr>
+            <w:sdtEndPr/>
             <w:sdtContent>
               <w:p>
                 <w:r>
@@ -2026,6 +2044,7 @@
             </w:placeholder>
             <w:showingPlcHdr/>
           </w:sdtPr>
+          <w:sdtEndPr/>
           <w:sdtContent>
             <w:tc>
               <w:tcPr>
@@ -2058,6 +2077,7 @@
               </w:placeholder>
               <w:showingPlcHdr/>
             </w:sdtPr>
+            <w:sdtEndPr/>
             <w:sdtContent>
               <w:p>
                 <w:r>
@@ -2078,6 +2098,7 @@
             </w:placeholder>
             <w:showingPlcHdr/>
           </w:sdtPr>
+          <w:sdtEndPr/>
           <w:sdtContent>
             <w:tc>
               <w:tcPr>
@@ -2105,6 +2126,7 @@
             </w:placeholder>
             <w:showingPlcHdr/>
           </w:sdtPr>
+          <w:sdtEndPr/>
           <w:sdtContent>
             <w:tc>
               <w:tcPr>
@@ -2130,6 +2152,7 @@
             </w:placeholder>
             <w:showingPlcHdr/>
           </w:sdtPr>
+          <w:sdtEndPr/>
           <w:sdtContent>
             <w:tc>
               <w:tcPr>
@@ -2157,6 +2180,7 @@
             </w:placeholder>
             <w:showingPlcHdr/>
           </w:sdtPr>
+          <w:sdtEndPr/>
           <w:sdtContent>
             <w:tc>
               <w:tcPr>
@@ -2182,6 +2206,7 @@
             </w:placeholder>
             <w:showingPlcHdr/>
           </w:sdtPr>
+          <w:sdtEndPr/>
           <w:sdtContent>
             <w:tc>
               <w:tcPr>
@@ -2209,6 +2234,7 @@
             </w:placeholder>
             <w:showingPlcHdr/>
           </w:sdtPr>
+          <w:sdtEndPr/>
           <w:sdtContent>
             <w:tc>
               <w:tcPr>
@@ -2234,6 +2260,7 @@
             </w:placeholder>
             <w:showingPlcHdr/>
           </w:sdtPr>
+          <w:sdtEndPr/>
           <w:sdtContent>
             <w:tc>
               <w:tcPr>
@@ -2261,6 +2288,7 @@
             </w:placeholder>
             <w:showingPlcHdr/>
           </w:sdtPr>
+          <w:sdtEndPr/>
           <w:sdtContent>
             <w:tc>
               <w:tcPr>
@@ -2286,6 +2314,7 @@
             </w:placeholder>
             <w:showingPlcHdr/>
           </w:sdtPr>
+          <w:sdtEndPr/>
           <w:sdtContent>
             <w:tc>
               <w:tcPr>
@@ -2436,6 +2465,7 @@
             </w:placeholder>
             <w:showingPlcHdr/>
           </w:sdtPr>
+          <w:sdtEndPr/>
           <w:sdtContent>
             <w:tc>
               <w:tcPr>
@@ -2460,6 +2490,7 @@
             </w:placeholder>
             <w:showingPlcHdr/>
           </w:sdtPr>
+          <w:sdtEndPr/>
           <w:sdtContent>
             <w:tc>
               <w:tcPr>
@@ -2484,6 +2515,7 @@
             </w:placeholder>
             <w:showingPlcHdr/>
           </w:sdtPr>
+          <w:sdtEndPr/>
           <w:sdtContent>
             <w:tc>
               <w:tcPr>
@@ -2508,6 +2540,7 @@
             </w:placeholder>
             <w:showingPlcHdr/>
           </w:sdtPr>
+          <w:sdtEndPr/>
           <w:sdtContent>
             <w:tc>
               <w:tcPr>
@@ -2534,6 +2567,7 @@
             </w:placeholder>
             <w:showingPlcHdr/>
           </w:sdtPr>
+          <w:sdtEndPr/>
           <w:sdtContent>
             <w:tc>
               <w:tcPr>
@@ -2558,6 +2592,7 @@
             </w:placeholder>
             <w:showingPlcHdr/>
           </w:sdtPr>
+          <w:sdtEndPr/>
           <w:sdtContent>
             <w:tc>
               <w:tcPr>
@@ -2582,6 +2617,7 @@
             </w:placeholder>
             <w:showingPlcHdr/>
           </w:sdtPr>
+          <w:sdtEndPr/>
           <w:sdtContent>
             <w:tc>
               <w:tcPr>
@@ -2606,6 +2642,7 @@
             </w:placeholder>
             <w:showingPlcHdr/>
           </w:sdtPr>
+          <w:sdtEndPr/>
           <w:sdtContent>
             <w:tc>
               <w:tcPr>
@@ -2632,6 +2669,7 @@
             </w:placeholder>
             <w:showingPlcHdr/>
           </w:sdtPr>
+          <w:sdtEndPr/>
           <w:sdtContent>
             <w:tc>
               <w:tcPr>
@@ -2656,6 +2694,7 @@
             </w:placeholder>
             <w:showingPlcHdr/>
           </w:sdtPr>
+          <w:sdtEndPr/>
           <w:sdtContent>
             <w:tc>
               <w:tcPr>
@@ -2680,6 +2719,7 @@
             </w:placeholder>
             <w:showingPlcHdr/>
           </w:sdtPr>
+          <w:sdtEndPr/>
           <w:sdtContent>
             <w:tc>
               <w:tcPr>
@@ -2704,6 +2744,7 @@
             </w:placeholder>
             <w:showingPlcHdr/>
           </w:sdtPr>
+          <w:sdtEndPr/>
           <w:sdtContent>
             <w:tc>
               <w:tcPr>
@@ -2730,6 +2771,7 @@
             </w:placeholder>
             <w:showingPlcHdr/>
           </w:sdtPr>
+          <w:sdtEndPr/>
           <w:sdtContent>
             <w:tc>
               <w:tcPr>
@@ -2754,6 +2796,7 @@
             </w:placeholder>
             <w:showingPlcHdr/>
           </w:sdtPr>
+          <w:sdtEndPr/>
           <w:sdtContent>
             <w:tc>
               <w:tcPr>
@@ -2778,6 +2821,7 @@
             </w:placeholder>
             <w:showingPlcHdr/>
           </w:sdtPr>
+          <w:sdtEndPr/>
           <w:sdtContent>
             <w:tc>
               <w:tcPr>
@@ -2802,6 +2846,7 @@
             </w:placeholder>
             <w:showingPlcHdr/>
           </w:sdtPr>
+          <w:sdtEndPr/>
           <w:sdtContent>
             <w:tc>
               <w:tcPr>
@@ -2966,6 +3011,7 @@
             </w:placeholder>
             <w:showingPlcHdr/>
           </w:sdtPr>
+          <w:sdtEndPr/>
           <w:sdtContent>
             <w:tc>
               <w:tcPr>
@@ -2993,6 +3039,7 @@
             </w:placeholder>
             <w:showingPlcHdr/>
           </w:sdtPr>
+          <w:sdtEndPr/>
           <w:sdtContent>
             <w:tc>
               <w:tcPr>
@@ -3039,6 +3086,7 @@
               </w:placeholder>
               <w:showingPlcHdr/>
             </w:sdtPr>
+            <w:sdtEndPr/>
             <w:sdtContent>
               <w:p>
                 <w:pPr>
@@ -3067,6 +3115,7 @@
             </w:placeholder>
             <w:showingPlcHdr/>
           </w:sdtPr>
+          <w:sdtEndPr/>
           <w:sdtContent>
             <w:tc>
               <w:tcPr>
@@ -3113,6 +3162,7 @@
               </w:placeholder>
               <w:showingPlcHdr/>
             </w:sdtPr>
+            <w:sdtEndPr/>
             <w:sdtContent>
               <w:p>
                 <w:pPr>
@@ -3141,6 +3191,7 @@
             </w:placeholder>
             <w:showingPlcHdr/>
           </w:sdtPr>
+          <w:sdtEndPr/>
           <w:sdtContent>
             <w:tc>
               <w:tcPr>
@@ -3187,6 +3238,7 @@
               </w:placeholder>
               <w:showingPlcHdr/>
             </w:sdtPr>
+            <w:sdtEndPr/>
             <w:sdtContent>
               <w:p>
                 <w:pPr>
@@ -3215,6 +3267,7 @@
             </w:placeholder>
             <w:showingPlcHdr/>
           </w:sdtPr>
+          <w:sdtEndPr/>
           <w:sdtContent>
             <w:tc>
               <w:tcPr>
@@ -3261,6 +3314,7 @@
               </w:placeholder>
               <w:showingPlcHdr/>
             </w:sdtPr>
+            <w:sdtEndPr/>
             <w:sdtContent>
               <w:p>
                 <w:pPr>
@@ -3289,6 +3343,7 @@
             </w:placeholder>
             <w:showingPlcHdr/>
           </w:sdtPr>
+          <w:sdtEndPr/>
           <w:sdtContent>
             <w:tc>
               <w:tcPr>
@@ -3335,6 +3390,7 @@
               </w:placeholder>
               <w:showingPlcHdr/>
             </w:sdtPr>
+            <w:sdtEndPr/>
             <w:sdtContent>
               <w:p>
                 <w:pPr>
@@ -3363,6 +3419,7 @@
             </w:placeholder>
             <w:showingPlcHdr/>
           </w:sdtPr>
+          <w:sdtEndPr/>
           <w:sdtContent>
             <w:tc>
               <w:tcPr>
@@ -3518,6 +3575,7 @@
               </w:placeholder>
               <w:showingPlcHdr/>
             </w:sdtPr>
+            <w:sdtEndPr/>
             <w:sdtContent>
               <w:p>
                 <w:r>
@@ -3559,6 +3617,7 @@
               </w:placeholder>
               <w:showingPlcHdr/>
             </w:sdtPr>
+            <w:sdtEndPr/>
             <w:sdtContent>
               <w:p>
                 <w:r>
@@ -3579,6 +3638,7 @@
             </w:placeholder>
             <w:showingPlcHdr/>
           </w:sdtPr>
+          <w:sdtEndPr/>
           <w:sdtContent>
             <w:tc>
               <w:tcPr>
@@ -3620,6 +3680,7 @@
               </w:placeholder>
               <w:showingPlcHdr/>
             </w:sdtPr>
+            <w:sdtEndPr/>
             <w:sdtContent>
               <w:p>
                 <w:r>
@@ -3655,6 +3716,7 @@
               </w:placeholder>
               <w:showingPlcHdr/>
             </w:sdtPr>
+            <w:sdtEndPr/>
             <w:sdtContent>
               <w:p>
                 <w:r>
@@ -3675,6 +3737,7 @@
             </w:placeholder>
             <w:showingPlcHdr/>
           </w:sdtPr>
+          <w:sdtEndPr/>
           <w:sdtContent>
             <w:tc>
               <w:tcPr>
@@ -3716,6 +3779,7 @@
               </w:placeholder>
               <w:showingPlcHdr/>
             </w:sdtPr>
+            <w:sdtEndPr/>
             <w:sdtContent>
               <w:p>
                 <w:r>
@@ -3751,6 +3815,7 @@
               </w:placeholder>
               <w:showingPlcHdr/>
             </w:sdtPr>
+            <w:sdtEndPr/>
             <w:sdtContent>
               <w:p>
                 <w:r>
@@ -3771,6 +3836,7 @@
             </w:placeholder>
             <w:showingPlcHdr/>
           </w:sdtPr>
+          <w:sdtEndPr/>
           <w:sdtContent>
             <w:tc>
               <w:tcPr>
@@ -3813,6 +3879,7 @@
               </w:placeholder>
               <w:showingPlcHdr/>
             </w:sdtPr>
+            <w:sdtEndPr/>
             <w:sdtContent>
               <w:p>
                 <w:r>
@@ -3848,6 +3915,7 @@
               </w:placeholder>
               <w:showingPlcHdr/>
             </w:sdtPr>
+            <w:sdtEndPr/>
             <w:sdtContent>
               <w:p>
                 <w:r>
@@ -3868,6 +3936,7 @@
             </w:placeholder>
             <w:showingPlcHdr/>
           </w:sdtPr>
+          <w:sdtEndPr/>
           <w:sdtContent>
             <w:tc>
               <w:tcPr>
@@ -3980,6 +4049,7 @@
             </w:placeholder>
             <w:showingPlcHdr/>
           </w:sdtPr>
+          <w:sdtEndPr/>
           <w:sdtContent>
             <w:tc>
               <w:tcPr>
@@ -4004,6 +4074,7 @@
             </w:placeholder>
             <w:showingPlcHdr/>
           </w:sdtPr>
+          <w:sdtEndPr/>
           <w:sdtContent>
             <w:tc>
               <w:tcPr>
@@ -4030,6 +4101,7 @@
             </w:placeholder>
             <w:showingPlcHdr/>
           </w:sdtPr>
+          <w:sdtEndPr/>
           <w:sdtContent>
             <w:tc>
               <w:tcPr>
@@ -4054,6 +4126,7 @@
             </w:placeholder>
             <w:showingPlcHdr/>
           </w:sdtPr>
+          <w:sdtEndPr/>
           <w:sdtContent>
             <w:tc>
               <w:tcPr>
@@ -4080,6 +4153,7 @@
             </w:placeholder>
             <w:showingPlcHdr/>
           </w:sdtPr>
+          <w:sdtEndPr/>
           <w:sdtContent>
             <w:tc>
               <w:tcPr>
@@ -4104,6 +4178,7 @@
             </w:placeholder>
             <w:showingPlcHdr/>
           </w:sdtPr>
+          <w:sdtEndPr/>
           <w:sdtContent>
             <w:tc>
               <w:tcPr>
@@ -4130,6 +4205,7 @@
             </w:placeholder>
             <w:showingPlcHdr/>
           </w:sdtPr>
+          <w:sdtEndPr/>
           <w:sdtContent>
             <w:tc>
               <w:tcPr>
@@ -4154,6 +4230,7 @@
             </w:placeholder>
             <w:showingPlcHdr/>
           </w:sdtPr>
+          <w:sdtEndPr/>
           <w:sdtContent>
             <w:tc>
               <w:tcPr>
@@ -4180,6 +4257,7 @@
             </w:placeholder>
             <w:showingPlcHdr/>
           </w:sdtPr>
+          <w:sdtEndPr/>
           <w:sdtContent>
             <w:tc>
               <w:tcPr>
@@ -4204,6 +4282,7 @@
             </w:placeholder>
             <w:showingPlcHdr/>
           </w:sdtPr>
+          <w:sdtEndPr/>
           <w:sdtContent>
             <w:tc>
               <w:tcPr>
@@ -4284,6 +4363,7 @@
         </w:placeholder>
         <w:showingPlcHdr/>
       </w:sdtPr>
+      <w:sdtEndPr/>
       <w:sdtContent>
         <w:p>
           <w:r>
@@ -4414,6 +4494,7 @@
         </w:placeholder>
         <w:showingPlcHdr/>
       </w:sdtPr>
+      <w:sdtEndPr/>
       <w:sdtContent>
         <w:p>
           <w:r>
@@ -4528,6 +4609,7 @@
             </w:placeholder>
             <w:showingPlcHdr/>
           </w:sdtPr>
+          <w:sdtEndPr/>
           <w:sdtContent>
             <w:tc>
               <w:tcPr>
@@ -4552,6 +4634,7 @@
             </w:placeholder>
             <w:showingPlcHdr/>
           </w:sdtPr>
+          <w:sdtEndPr/>
           <w:sdtContent>
             <w:tc>
               <w:tcPr>
@@ -4578,6 +4661,7 @@
             </w:placeholder>
             <w:showingPlcHdr/>
           </w:sdtPr>
+          <w:sdtEndPr/>
           <w:sdtContent>
             <w:tc>
               <w:tcPr>
@@ -4602,6 +4686,7 @@
             </w:placeholder>
             <w:showingPlcHdr/>
           </w:sdtPr>
+          <w:sdtEndPr/>
           <w:sdtContent>
             <w:tc>
               <w:tcPr>
@@ -4628,6 +4713,7 @@
             </w:placeholder>
             <w:showingPlcHdr/>
           </w:sdtPr>
+          <w:sdtEndPr/>
           <w:sdtContent>
             <w:tc>
               <w:tcPr>
@@ -4652,6 +4738,7 @@
             </w:placeholder>
             <w:showingPlcHdr/>
           </w:sdtPr>
+          <w:sdtEndPr/>
           <w:sdtContent>
             <w:tc>
               <w:tcPr>
@@ -4678,6 +4765,7 @@
             </w:placeholder>
             <w:showingPlcHdr/>
           </w:sdtPr>
+          <w:sdtEndPr/>
           <w:sdtContent>
             <w:tc>
               <w:tcPr>
@@ -4702,6 +4790,7 @@
             </w:placeholder>
             <w:showingPlcHdr/>
           </w:sdtPr>
+          <w:sdtEndPr/>
           <w:sdtContent>
             <w:tc>
               <w:tcPr>
@@ -4728,6 +4817,7 @@
             </w:placeholder>
             <w:showingPlcHdr/>
           </w:sdtPr>
+          <w:sdtEndPr/>
           <w:sdtContent>
             <w:tc>
               <w:tcPr>
@@ -4752,6 +4842,7 @@
             </w:placeholder>
             <w:showingPlcHdr/>
           </w:sdtPr>
+          <w:sdtEndPr/>
           <w:sdtContent>
             <w:tc>
               <w:tcPr>
@@ -4778,6 +4869,7 @@
             </w:placeholder>
             <w:showingPlcHdr/>
           </w:sdtPr>
+          <w:sdtEndPr/>
           <w:sdtContent>
             <w:tc>
               <w:tcPr>
@@ -4802,6 +4894,7 @@
             </w:placeholder>
             <w:showingPlcHdr/>
           </w:sdtPr>
+          <w:sdtEndPr/>
           <w:sdtContent>
             <w:tc>
               <w:tcPr>
@@ -4907,6 +5000,7 @@
           </w:placeholder>
           <w:showingPlcHdr/>
         </w:sdtPr>
+        <w:sdtEndPr/>
         <w:sdtContent>
           <w:r>
             <w:rPr>
@@ -4935,6 +5029,7 @@
           </w:placeholder>
           <w:showingPlcHdr/>
         </w:sdtPr>
+        <w:sdtEndPr/>
         <w:sdtContent>
           <w:r>
             <w:rPr>
@@ -4963,6 +5058,7 @@
           </w:placeholder>
           <w:showingPlcHdr/>
         </w:sdtPr>
+        <w:sdtEndPr/>
         <w:sdtContent>
           <w:r>
             <w:rPr>
@@ -4991,6 +5087,7 @@
           </w:placeholder>
           <w:showingPlcHdr/>
         </w:sdtPr>
+        <w:sdtEndPr/>
         <w:sdtContent>
           <w:r>
             <w:rPr>
@@ -5019,6 +5116,7 @@
           </w:placeholder>
           <w:showingPlcHdr/>
         </w:sdtPr>
+        <w:sdtEndPr/>
         <w:sdtContent>
           <w:r>
             <w:rPr>
@@ -5047,6 +5145,7 @@
           </w:placeholder>
           <w:showingPlcHdr/>
         </w:sdtPr>
+        <w:sdtEndPr/>
         <w:sdtContent>
           <w:r>
             <w:rPr>
@@ -5075,6 +5174,7 @@
           </w:placeholder>
           <w:showingPlcHdr/>
         </w:sdtPr>
+        <w:sdtEndPr/>
         <w:sdtContent>
           <w:r>
             <w:rPr>
@@ -5245,6 +5345,7 @@
             </w:placeholder>
             <w:showingPlcHdr/>
           </w:sdtPr>
+          <w:sdtEndPr/>
           <w:sdtContent>
             <w:tc>
               <w:tcPr>
@@ -5269,6 +5370,7 @@
             </w:placeholder>
             <w:showingPlcHdr/>
           </w:sdtPr>
+          <w:sdtEndPr/>
           <w:sdtContent>
             <w:tc>
               <w:tcPr>
@@ -5293,6 +5395,7 @@
             </w:placeholder>
             <w:showingPlcHdr/>
           </w:sdtPr>
+          <w:sdtEndPr/>
           <w:sdtContent>
             <w:tc>
               <w:tcPr>
@@ -5332,6 +5435,7 @@
             </w:placeholder>
             <w:showingPlcHdr/>
           </w:sdtPr>
+          <w:sdtEndPr/>
           <w:sdtContent>
             <w:tc>
               <w:tcPr>
@@ -5356,6 +5460,7 @@
             </w:placeholder>
             <w:showingPlcHdr/>
           </w:sdtPr>
+          <w:sdtEndPr/>
           <w:sdtContent>
             <w:tc>
               <w:tcPr>
@@ -5380,6 +5485,7 @@
             </w:placeholder>
             <w:showingPlcHdr/>
           </w:sdtPr>
+          <w:sdtEndPr/>
           <w:sdtContent>
             <w:tc>
               <w:tcPr>
@@ -5419,6 +5525,7 @@
             </w:placeholder>
             <w:showingPlcHdr/>
           </w:sdtPr>
+          <w:sdtEndPr/>
           <w:sdtContent>
             <w:tc>
               <w:tcPr>
@@ -5443,6 +5550,7 @@
             </w:placeholder>
             <w:showingPlcHdr/>
           </w:sdtPr>
+          <w:sdtEndPr/>
           <w:sdtContent>
             <w:tc>
               <w:tcPr>
@@ -5467,6 +5575,7 @@
             </w:placeholder>
             <w:showingPlcHdr/>
           </w:sdtPr>
+          <w:sdtEndPr/>
           <w:sdtContent>
             <w:tc>
               <w:tcPr>
@@ -5506,6 +5615,7 @@
             </w:placeholder>
             <w:showingPlcHdr/>
           </w:sdtPr>
+          <w:sdtEndPr/>
           <w:sdtContent>
             <w:tc>
               <w:tcPr>
@@ -5530,6 +5640,7 @@
             </w:placeholder>
             <w:showingPlcHdr/>
           </w:sdtPr>
+          <w:sdtEndPr/>
           <w:sdtContent>
             <w:tc>
               <w:tcPr>
@@ -5554,6 +5665,7 @@
             </w:placeholder>
             <w:showingPlcHdr/>
           </w:sdtPr>
+          <w:sdtEndPr/>
           <w:sdtContent>
             <w:tc>
               <w:tcPr>
@@ -5593,6 +5705,7 @@
             </w:placeholder>
             <w:showingPlcHdr/>
           </w:sdtPr>
+          <w:sdtEndPr/>
           <w:sdtContent>
             <w:tc>
               <w:tcPr>
@@ -5617,6 +5730,7 @@
             </w:placeholder>
             <w:showingPlcHdr/>
           </w:sdtPr>
+          <w:sdtEndPr/>
           <w:sdtContent>
             <w:tc>
               <w:tcPr>
@@ -5641,6 +5755,7 @@
             </w:placeholder>
             <w:showingPlcHdr/>
           </w:sdtPr>
+          <w:sdtEndPr/>
           <w:sdtContent>
             <w:tc>
               <w:tcPr>
@@ -5680,6 +5795,7 @@
             </w:placeholder>
             <w:showingPlcHdr/>
           </w:sdtPr>
+          <w:sdtEndPr/>
           <w:sdtContent>
             <w:tc>
               <w:tcPr>
@@ -5704,6 +5820,7 @@
             </w:placeholder>
             <w:showingPlcHdr/>
           </w:sdtPr>
+          <w:sdtEndPr/>
           <w:sdtContent>
             <w:tc>
               <w:tcPr>
@@ -5728,6 +5845,7 @@
             </w:placeholder>
             <w:showingPlcHdr/>
           </w:sdtPr>
+          <w:sdtEndPr/>
           <w:sdtContent>
             <w:tc>
               <w:tcPr>
@@ -5766,6 +5884,7 @@
               <w:docPart w:val="DefaultPlaceholder_-1854013440"/>
             </w:placeholder>
           </w:sdtPr>
+          <w:sdtEndPr/>
           <w:sdtContent>
             <w:tc>
               <w:tcPr>
@@ -5778,6 +5897,7 @@
                     <w:docPart w:val="DefaultPlaceholder_-1854013440"/>
                   </w:placeholder>
                 </w:sdtPr>
+                <w:sdtEndPr/>
                 <w:sdtContent>
                   <w:sdt>
                     <w:sdtPr>
@@ -5787,6 +5907,7 @@
                       </w:placeholder>
                       <w:showingPlcHdr/>
                     </w:sdtPr>
+                    <w:sdtEndPr/>
                     <w:sdtContent>
                       <w:p>
                         <w:r>
@@ -5811,6 +5932,7 @@
             </w:placeholder>
             <w:showingPlcHdr/>
           </w:sdtPr>
+          <w:sdtEndPr/>
           <w:sdtContent>
             <w:tc>
               <w:tcPr>
@@ -5835,6 +5957,7 @@
             </w:placeholder>
             <w:showingPlcHdr/>
           </w:sdtPr>
+          <w:sdtEndPr/>
           <w:sdtContent>
             <w:tc>
               <w:tcPr>
@@ -5874,6 +5997,7 @@
             </w:placeholder>
             <w:showingPlcHdr/>
           </w:sdtPr>
+          <w:sdtEndPr/>
           <w:sdtContent>
             <w:tc>
               <w:tcPr>
@@ -5898,6 +6022,7 @@
             </w:placeholder>
             <w:showingPlcHdr/>
           </w:sdtPr>
+          <w:sdtEndPr/>
           <w:sdtContent>
             <w:tc>
               <w:tcPr>
@@ -5922,6 +6047,7 @@
             </w:placeholder>
             <w:showingPlcHdr/>
           </w:sdtPr>
+          <w:sdtEndPr/>
           <w:sdtContent>
             <w:tc>
               <w:tcPr>
@@ -5960,6 +6086,7 @@
               <w:docPart w:val="DefaultPlaceholder_-1854013440"/>
             </w:placeholder>
           </w:sdtPr>
+          <w:sdtEndPr/>
           <w:sdtContent>
             <w:tc>
               <w:tcPr>
@@ -5973,6 +6100,7 @@
                   </w:placeholder>
                   <w:showingPlcHdr/>
                 </w:sdtPr>
+                <w:sdtEndPr/>
                 <w:sdtContent>
                   <w:p>
                     <w:r>
@@ -5995,6 +6123,7 @@
             </w:placeholder>
             <w:showingPlcHdr/>
           </w:sdtPr>
+          <w:sdtEndPr/>
           <w:sdtContent>
             <w:tc>
               <w:tcPr>
@@ -6019,6 +6148,7 @@
             </w:placeholder>
             <w:showingPlcHdr/>
           </w:sdtPr>
+          <w:sdtEndPr/>
           <w:sdtContent>
             <w:tc>
               <w:tcPr>
@@ -6058,6 +6188,7 @@
             </w:placeholder>
             <w:showingPlcHdr/>
           </w:sdtPr>
+          <w:sdtEndPr/>
           <w:sdtContent>
             <w:tc>
               <w:tcPr>
@@ -6082,6 +6213,7 @@
             </w:placeholder>
             <w:showingPlcHdr/>
           </w:sdtPr>
+          <w:sdtEndPr/>
           <w:sdtContent>
             <w:tc>
               <w:tcPr>
@@ -6106,6 +6238,7 @@
             </w:placeholder>
             <w:showingPlcHdr/>
           </w:sdtPr>
+          <w:sdtEndPr/>
           <w:sdtContent>
             <w:tc>
               <w:tcPr>
@@ -6204,6 +6337,7 @@
           </w:placeholder>
           <w:showingPlcHdr/>
         </w:sdtPr>
+        <w:sdtEndPr/>
         <w:sdtContent>
           <w:r>
             <w:rPr>
@@ -6218,7 +6352,12 @@
       </w:r>
     </w:p>
     <w:sectPr>
-      <w:footerReference w:type="first" r:id="rId9"/>
+      <w:headerReference w:type="even" r:id="rId9"/>
+      <w:headerReference w:type="default" r:id="rId10"/>
+      <w:footerReference w:type="even" r:id="rId11"/>
+      <w:footerReference w:type="default" r:id="rId12"/>
+      <w:headerReference w:type="first" r:id="rId13"/>
+      <w:footerReference w:type="first" r:id="rId14"/>
       <w:pgSz w:w="11906" w:h="16838"/>
       <w:pgMar w:top="993" w:right="1417" w:bottom="993" w:left="1417" w:header="708" w:footer="708" w:gutter="0"/>
       <w:cols w:space="708"/>
@@ -6255,6 +6394,58 @@
 </file>
 
 <file path=word/footer1.xml><?xml version="1.0" encoding="utf-8"?>
+<w:ftr xmlns:wpc="http://schemas.microsoft.com/office/word/2010/wordprocessingCanvas" xmlns:cx="http://schemas.microsoft.com/office/drawing/2014/chartex" xmlns:cx1="http://schemas.microsoft.com/office/drawing/2015/9/8/chartex" xmlns:cx2="http://schemas.microsoft.com/office/drawing/2015/10/21/chartex" xmlns:cx3="http://schemas.microsoft.com/office/drawing/2016/5/9/chartex" xmlns:cx4="http://schemas.microsoft.com/office/drawing/2016/5/10/chartex" xmlns:cx5="http://schemas.microsoft.com/office/drawing/2016/5/11/chartex" xmlns:cx6="http://schemas.microsoft.com/office/drawing/2016/5/12/chartex" xmlns:cx7="http://schemas.microsoft.com/office/drawing/2016/5/13/chartex" xmlns:cx8="http://schemas.microsoft.com/office/drawing/2016/5/14/chartex" xmlns:mc="http://schemas.openxmlformats.org/markup-compatibility/2006" xmlns:aink="http://schemas.microsoft.com/office/drawing/2016/ink" xmlns:am3d="http://schemas.microsoft.com/office/drawing/2017/model3d" xmlns:o="urn:schemas-microsoft-com:office:office" xmlns:r="http://schemas.openxmlformats.org/officeDocument/2006/relationships" xmlns:m="http://schemas.openxmlformats.org/officeDocument/2006/math" xmlns:v="urn:schemas-microsoft-com:vml" xmlns:wp14="http://schemas.microsoft.com/office/word/2010/wordprocessingDrawing" xmlns:wp="http://schemas.openxmlformats.org/drawingml/2006/wordprocessingDrawing" xmlns:w10="urn:schemas-microsoft-com:office:word" xmlns:w="http://schemas.openxmlformats.org/wordprocessingml/2006/main" xmlns:w14="http://schemas.microsoft.com/office/word/2010/wordml" xmlns:w15="http://schemas.microsoft.com/office/word/2012/wordml" xmlns:w16cid="http://schemas.microsoft.com/office/word/2016/wordml/cid" xmlns:w16se="http://schemas.microsoft.com/office/word/2015/wordml/symex" xmlns:wpg="http://schemas.microsoft.com/office/word/2010/wordprocessingGroup" xmlns:wpi="http://schemas.microsoft.com/office/word/2010/wordprocessingInk" xmlns:wne="http://schemas.microsoft.com/office/word/2006/wordml" xmlns:wps="http://schemas.microsoft.com/office/word/2010/wordprocessingShape" mc:Ignorable="w14 w15 w16se w16cid wp14">
+  <w:p>
+    <w:pPr>
+      <w:pStyle w:val="Fuzeile"/>
+    </w:pPr>
+  </w:p>
+</w:ftr>
+</file>
+
+<file path=word/footer2.xml><?xml version="1.0" encoding="utf-8"?>
+<w:ftr xmlns:wpc="http://schemas.microsoft.com/office/word/2010/wordprocessingCanvas" xmlns:cx="http://schemas.microsoft.com/office/drawing/2014/chartex" xmlns:cx1="http://schemas.microsoft.com/office/drawing/2015/9/8/chartex" xmlns:cx2="http://schemas.microsoft.com/office/drawing/2015/10/21/chartex" xmlns:cx3="http://schemas.microsoft.com/office/drawing/2016/5/9/chartex" xmlns:cx4="http://schemas.microsoft.com/office/drawing/2016/5/10/chartex" xmlns:cx5="http://schemas.microsoft.com/office/drawing/2016/5/11/chartex" xmlns:cx6="http://schemas.microsoft.com/office/drawing/2016/5/12/chartex" xmlns:cx7="http://schemas.microsoft.com/office/drawing/2016/5/13/chartex" xmlns:cx8="http://schemas.microsoft.com/office/drawing/2016/5/14/chartex" xmlns:mc="http://schemas.openxmlformats.org/markup-compatibility/2006" xmlns:aink="http://schemas.microsoft.com/office/drawing/2016/ink" xmlns:am3d="http://schemas.microsoft.com/office/drawing/2017/model3d" xmlns:o="urn:schemas-microsoft-com:office:office" xmlns:r="http://schemas.openxmlformats.org/officeDocument/2006/relationships" xmlns:m="http://schemas.openxmlformats.org/officeDocument/2006/math" xmlns:v="urn:schemas-microsoft-com:vml" xmlns:wp14="http://schemas.microsoft.com/office/word/2010/wordprocessingDrawing" xmlns:wp="http://schemas.openxmlformats.org/drawingml/2006/wordprocessingDrawing" xmlns:w10="urn:schemas-microsoft-com:office:word" xmlns:w="http://schemas.openxmlformats.org/wordprocessingml/2006/main" xmlns:w14="http://schemas.microsoft.com/office/word/2010/wordml" xmlns:w15="http://schemas.microsoft.com/office/word/2012/wordml" xmlns:w16cid="http://schemas.microsoft.com/office/word/2016/wordml/cid" xmlns:w16se="http://schemas.microsoft.com/office/word/2015/wordml/symex" xmlns:wpg="http://schemas.microsoft.com/office/word/2010/wordprocessingGroup" xmlns:wpi="http://schemas.microsoft.com/office/word/2010/wordprocessingInk" xmlns:wne="http://schemas.microsoft.com/office/word/2006/wordml" xmlns:wps="http://schemas.microsoft.com/office/word/2010/wordprocessingShape" mc:Ignorable="w14 w15 w16se w16cid wp14">
+  <w:sdt>
+    <w:sdtPr>
+      <w:id w:val="-205261573"/>
+      <w:docPartObj>
+        <w:docPartGallery w:val="Page Numbers (Bottom of Page)"/>
+        <w:docPartUnique/>
+      </w:docPartObj>
+    </w:sdtPr>
+    <w:sdtContent>
+      <w:p>
+        <w:pPr>
+          <w:pStyle w:val="Fuzeile"/>
+          <w:jc w:val="center"/>
+        </w:pPr>
+        <w:r>
+          <w:fldChar w:fldCharType="begin"/>
+        </w:r>
+        <w:r>
+          <w:instrText>PAGE   \* MERGEFORMAT</w:instrText>
+        </w:r>
+        <w:r>
+          <w:fldChar w:fldCharType="separate"/>
+        </w:r>
+        <w:r>
+          <w:rPr>
+            <w:lang w:val="de-DE"/>
+          </w:rPr>
+          <w:t>2</w:t>
+        </w:r>
+        <w:r>
+          <w:fldChar w:fldCharType="end"/>
+        </w:r>
+      </w:p>
+      <w:bookmarkStart w:id="0" w:name="_GoBack" w:displacedByCustomXml="next"/>
+      <w:bookmarkEnd w:id="0" w:displacedByCustomXml="next"/>
+    </w:sdtContent>
+  </w:sdt>
+</w:ftr>
+</file>
+
+<file path=word/footer3.xml><?xml version="1.0" encoding="utf-8"?>
 <w:ftr xmlns:wpc="http://schemas.microsoft.com/office/word/2010/wordprocessingCanvas" xmlns:cx="http://schemas.microsoft.com/office/drawing/2014/chartex" xmlns:cx1="http://schemas.microsoft.com/office/drawing/2015/9/8/chartex" xmlns:cx2="http://schemas.microsoft.com/office/drawing/2015/10/21/chartex" xmlns:cx3="http://schemas.microsoft.com/office/drawing/2016/5/9/chartex" xmlns:cx4="http://schemas.microsoft.com/office/drawing/2016/5/10/chartex" xmlns:cx5="http://schemas.microsoft.com/office/drawing/2016/5/11/chartex" xmlns:cx6="http://schemas.microsoft.com/office/drawing/2016/5/12/chartex" xmlns:cx7="http://schemas.microsoft.com/office/drawing/2016/5/13/chartex" xmlns:cx8="http://schemas.microsoft.com/office/drawing/2016/5/14/chartex" xmlns:mc="http://schemas.openxmlformats.org/markup-compatibility/2006" xmlns:aink="http://schemas.microsoft.com/office/drawing/2016/ink" xmlns:am3d="http://schemas.microsoft.com/office/drawing/2017/model3d" xmlns:o="urn:schemas-microsoft-com:office:office" xmlns:r="http://schemas.openxmlformats.org/officeDocument/2006/relationships" xmlns:m="http://schemas.openxmlformats.org/officeDocument/2006/math" xmlns:v="urn:schemas-microsoft-com:vml" xmlns:wp14="http://schemas.microsoft.com/office/word/2010/wordprocessingDrawing" xmlns:wp="http://schemas.openxmlformats.org/drawingml/2006/wordprocessingDrawing" xmlns:w10="urn:schemas-microsoft-com:office:word" xmlns:w="http://schemas.openxmlformats.org/wordprocessingml/2006/main" xmlns:w14="http://schemas.microsoft.com/office/word/2010/wordml" xmlns:w15="http://schemas.microsoft.com/office/word/2012/wordml" xmlns:w16cid="http://schemas.microsoft.com/office/word/2016/wordml/cid" xmlns:w16se="http://schemas.microsoft.com/office/word/2015/wordml/symex" xmlns:wpg="http://schemas.microsoft.com/office/word/2010/wordprocessingGroup" xmlns:wpi="http://schemas.microsoft.com/office/word/2010/wordprocessingInk" xmlns:wne="http://schemas.microsoft.com/office/word/2006/wordml" xmlns:wps="http://schemas.microsoft.com/office/word/2010/wordprocessingShape" mc:Ignorable="w14 w15 w16se w16cid wp14">
   <w:p>
     <w:pPr>
@@ -6294,6 +6485,36 @@
     </w:p>
   </w:footnote>
 </w:footnotes>
+</file>
+
+<file path=word/header1.xml><?xml version="1.0" encoding="utf-8"?>
+<w:hdr xmlns:wpc="http://schemas.microsoft.com/office/word/2010/wordprocessingCanvas" xmlns:cx="http://schemas.microsoft.com/office/drawing/2014/chartex" xmlns:cx1="http://schemas.microsoft.com/office/drawing/2015/9/8/chartex" xmlns:cx2="http://schemas.microsoft.com/office/drawing/2015/10/21/chartex" xmlns:cx3="http://schemas.microsoft.com/office/drawing/2016/5/9/chartex" xmlns:cx4="http://schemas.microsoft.com/office/drawing/2016/5/10/chartex" xmlns:cx5="http://schemas.microsoft.com/office/drawing/2016/5/11/chartex" xmlns:cx6="http://schemas.microsoft.com/office/drawing/2016/5/12/chartex" xmlns:cx7="http://schemas.microsoft.com/office/drawing/2016/5/13/chartex" xmlns:cx8="http://schemas.microsoft.com/office/drawing/2016/5/14/chartex" xmlns:mc="http://schemas.openxmlformats.org/markup-compatibility/2006" xmlns:aink="http://schemas.microsoft.com/office/drawing/2016/ink" xmlns:am3d="http://schemas.microsoft.com/office/drawing/2017/model3d" xmlns:o="urn:schemas-microsoft-com:office:office" xmlns:r="http://schemas.openxmlformats.org/officeDocument/2006/relationships" xmlns:m="http://schemas.openxmlformats.org/officeDocument/2006/math" xmlns:v="urn:schemas-microsoft-com:vml" xmlns:wp14="http://schemas.microsoft.com/office/word/2010/wordprocessingDrawing" xmlns:wp="http://schemas.openxmlformats.org/drawingml/2006/wordprocessingDrawing" xmlns:w10="urn:schemas-microsoft-com:office:word" xmlns:w="http://schemas.openxmlformats.org/wordprocessingml/2006/main" xmlns:w14="http://schemas.microsoft.com/office/word/2010/wordml" xmlns:w15="http://schemas.microsoft.com/office/word/2012/wordml" xmlns:w16cid="http://schemas.microsoft.com/office/word/2016/wordml/cid" xmlns:w16se="http://schemas.microsoft.com/office/word/2015/wordml/symex" xmlns:wpg="http://schemas.microsoft.com/office/word/2010/wordprocessingGroup" xmlns:wpi="http://schemas.microsoft.com/office/word/2010/wordprocessingInk" xmlns:wne="http://schemas.microsoft.com/office/word/2006/wordml" xmlns:wps="http://schemas.microsoft.com/office/word/2010/wordprocessingShape" mc:Ignorable="w14 w15 w16se w16cid wp14">
+  <w:p>
+    <w:pPr>
+      <w:pStyle w:val="Kopfzeile"/>
+    </w:pPr>
+  </w:p>
+</w:hdr>
+</file>
+
+<file path=word/header2.xml><?xml version="1.0" encoding="utf-8"?>
+<w:hdr xmlns:wpc="http://schemas.microsoft.com/office/word/2010/wordprocessingCanvas" xmlns:cx="http://schemas.microsoft.com/office/drawing/2014/chartex" xmlns:cx1="http://schemas.microsoft.com/office/drawing/2015/9/8/chartex" xmlns:cx2="http://schemas.microsoft.com/office/drawing/2015/10/21/chartex" xmlns:cx3="http://schemas.microsoft.com/office/drawing/2016/5/9/chartex" xmlns:cx4="http://schemas.microsoft.com/office/drawing/2016/5/10/chartex" xmlns:cx5="http://schemas.microsoft.com/office/drawing/2016/5/11/chartex" xmlns:cx6="http://schemas.microsoft.com/office/drawing/2016/5/12/chartex" xmlns:cx7="http://schemas.microsoft.com/office/drawing/2016/5/13/chartex" xmlns:cx8="http://schemas.microsoft.com/office/drawing/2016/5/14/chartex" xmlns:mc="http://schemas.openxmlformats.org/markup-compatibility/2006" xmlns:aink="http://schemas.microsoft.com/office/drawing/2016/ink" xmlns:am3d="http://schemas.microsoft.com/office/drawing/2017/model3d" xmlns:o="urn:schemas-microsoft-com:office:office" xmlns:r="http://schemas.openxmlformats.org/officeDocument/2006/relationships" xmlns:m="http://schemas.openxmlformats.org/officeDocument/2006/math" xmlns:v="urn:schemas-microsoft-com:vml" xmlns:wp14="http://schemas.microsoft.com/office/word/2010/wordprocessingDrawing" xmlns:wp="http://schemas.openxmlformats.org/drawingml/2006/wordprocessingDrawing" xmlns:w10="urn:schemas-microsoft-com:office:word" xmlns:w="http://schemas.openxmlformats.org/wordprocessingml/2006/main" xmlns:w14="http://schemas.microsoft.com/office/word/2010/wordml" xmlns:w15="http://schemas.microsoft.com/office/word/2012/wordml" xmlns:w16cid="http://schemas.microsoft.com/office/word/2016/wordml/cid" xmlns:w16se="http://schemas.microsoft.com/office/word/2015/wordml/symex" xmlns:wpg="http://schemas.microsoft.com/office/word/2010/wordprocessingGroup" xmlns:wpi="http://schemas.microsoft.com/office/word/2010/wordprocessingInk" xmlns:wne="http://schemas.microsoft.com/office/word/2006/wordml" xmlns:wps="http://schemas.microsoft.com/office/word/2010/wordprocessingShape" mc:Ignorable="w14 w15 w16se w16cid wp14">
+  <w:p>
+    <w:pPr>
+      <w:pStyle w:val="Kopfzeile"/>
+    </w:pPr>
+  </w:p>
+</w:hdr>
+</file>
+
+<file path=word/header3.xml><?xml version="1.0" encoding="utf-8"?>
+<w:hdr xmlns:wpc="http://schemas.microsoft.com/office/word/2010/wordprocessingCanvas" xmlns:cx="http://schemas.microsoft.com/office/drawing/2014/chartex" xmlns:cx1="http://schemas.microsoft.com/office/drawing/2015/9/8/chartex" xmlns:cx2="http://schemas.microsoft.com/office/drawing/2015/10/21/chartex" xmlns:cx3="http://schemas.microsoft.com/office/drawing/2016/5/9/chartex" xmlns:cx4="http://schemas.microsoft.com/office/drawing/2016/5/10/chartex" xmlns:cx5="http://schemas.microsoft.com/office/drawing/2016/5/11/chartex" xmlns:cx6="http://schemas.microsoft.com/office/drawing/2016/5/12/chartex" xmlns:cx7="http://schemas.microsoft.com/office/drawing/2016/5/13/chartex" xmlns:cx8="http://schemas.microsoft.com/office/drawing/2016/5/14/chartex" xmlns:mc="http://schemas.openxmlformats.org/markup-compatibility/2006" xmlns:aink="http://schemas.microsoft.com/office/drawing/2016/ink" xmlns:am3d="http://schemas.microsoft.com/office/drawing/2017/model3d" xmlns:o="urn:schemas-microsoft-com:office:office" xmlns:r="http://schemas.openxmlformats.org/officeDocument/2006/relationships" xmlns:m="http://schemas.openxmlformats.org/officeDocument/2006/math" xmlns:v="urn:schemas-microsoft-com:vml" xmlns:wp14="http://schemas.microsoft.com/office/word/2010/wordprocessingDrawing" xmlns:wp="http://schemas.openxmlformats.org/drawingml/2006/wordprocessingDrawing" xmlns:w10="urn:schemas-microsoft-com:office:word" xmlns:w="http://schemas.openxmlformats.org/wordprocessingml/2006/main" xmlns:w14="http://schemas.microsoft.com/office/word/2010/wordml" xmlns:w15="http://schemas.microsoft.com/office/word/2012/wordml" xmlns:w16cid="http://schemas.microsoft.com/office/word/2016/wordml/cid" xmlns:w16se="http://schemas.microsoft.com/office/word/2015/wordml/symex" xmlns:wpg="http://schemas.microsoft.com/office/word/2010/wordprocessingGroup" xmlns:wpi="http://schemas.microsoft.com/office/word/2010/wordprocessingInk" xmlns:wne="http://schemas.microsoft.com/office/word/2006/wordml" xmlns:wps="http://schemas.microsoft.com/office/word/2010/wordprocessingShape" mc:Ignorable="w14 w15 w16se w16cid wp14">
+  <w:p>
+    <w:pPr>
+      <w:pStyle w:val="Kopfzeile"/>
+    </w:pPr>
+  </w:p>
+</w:hdr>
 </file>
 
 <file path=word/numbering.xml><?xml version="1.0" encoding="utf-8"?>
@@ -6319,7 +6540,7 @@
         <v:path o:extrusionok="f" gradientshapeok="t" o:connecttype="rect"/>
         <o:lock v:ext="edit" aspectratio="t"/>
       </v:shapetype>
-      <v:shape id="_x0000_i1036" type="#_x0000_t75" style="width:10.95pt;height:10.95pt" o:bullet="t">
+      <v:shape id="_x0000_i1047" type="#_x0000_t75" style="width:11.1pt;height:11.1pt" o:bullet="t">
         <v:imagedata r:id="rId1" o:title="mso7556"/>
       </v:shape>
     </w:pict>
@@ -9989,8 +10210,11 @@
   </w:compat>
   <w:rsids>
     <w:rsidRoot w:val="005E17FD"/>
-    <w:rsid w:val="002704BB"/>
+    <w:rsid w:val="000F03F5"/>
+    <w:rsid w:val="001C221A"/>
     <w:rsid w:val="005E17FD"/>
+    <w:rsid w:val="0082607D"/>
+    <w:rsid w:val="00877418"/>
   </w:rsids>
   <m:mathPr>
     <m:mathFont m:val="Cambria Math"/>

</xml_diff>